<commit_message>
Word document of the report proposal
</commit_message>
<xml_diff>
--- a/Bioinformatics_Project_Proposal.docx
+++ b/Bioinformatics_Project_Proposal.docx
@@ -206,7 +206,7 @@
         <w:pStyle w:val="FirstParagraph"/>
       </w:pPr>
       <w:r>
-        <w:t xml:space="preserve">My plan is to gather my samples during the lab section of Bioinformatics on September 3rd, 2019. I am going to show up to class then gather my samples first in the first floor of Toler Hall, then the UC 4th floor in the graphics center, then finally on the first floor of the library. In order to gather the samples, I took a sterile swab and dipped it in PBS, phosphate buffer solution, and swabbed the surface of the keyboard for 15 seconds. I then broke off the tip of the swab into a sterile plastic tube.</w:t>
+        <w:t xml:space="preserve">My plan is to gather my samples during the lab section of Bioinformatics on September 3rd, 2019. I am going to show up to class then gather my samples first in the first floor of Toler Hall, then the UC 4th floor in the graphics center, then finally on the first floor of the library. In order to gather the samples, I took a sterile swab and dipped it in PBS, phosphate buffer saline at pH 7.4, and swabbed the surface of the keyboard for 15 seconds. I then broke off the tip of the swab into an eppendorf, a sterile plastic tube.</w:t>
       </w:r>
     </w:p>
     <w:p>
@@ -368,7 +368,7 @@
         </w:numPr>
       </w:pPr>
       <w:r>
-        <w:t xml:space="preserve">18 plates</w:t>
+        <w:t xml:space="preserve">18 100 mm petri dishes with TSA medium, tryptic soy agar, spread with rattler beads</w:t>
       </w:r>
     </w:p>
     <w:p>

</xml_diff>